<commit_message>
comments to find pieces of code
</commit_message>
<xml_diff>
--- a/model_description/ODDProtocolAgentBasedModelMexicoCity_oct2017.docx
+++ b/model_description/ODDProtocolAgentBasedModelMexicoCity_oct2017.docx
@@ -8210,12 +8210,7 @@
         </w:r>
       </w:ins>
       <w:r>
-        <w:t>to define the actions, the cri</w:t>
-      </w:r>
-      <w:bookmarkStart w:id="26" w:name="_GoBack"/>
-      <w:bookmarkEnd w:id="26"/>
-      <w:r>
-        <w:t>teria, criteria weights</w:t>
+        <w:t>to define the actions, the criteria, criteria weights</w:t>
       </w:r>
       <w:r>
         <w:t>,</w:t>
@@ -8399,7 +8394,7 @@
       <w:pPr>
         <w:pStyle w:val="Heading1"/>
       </w:pPr>
-      <w:bookmarkStart w:id="27" w:name="_Toc497308420"/>
+      <w:bookmarkStart w:id="26" w:name="_Toc497308420"/>
       <w:r>
         <w:lastRenderedPageBreak/>
         <w:t xml:space="preserve">Sub-models </w:t>
@@ -8407,7 +8402,7 @@
       <w:r>
         <w:t>and components</w:t>
       </w:r>
-      <w:bookmarkEnd w:id="27"/>
+      <w:bookmarkEnd w:id="26"/>
     </w:p>
     <w:p>
       <w:pPr>
@@ -8420,7 +8415,7 @@
         <w:pStyle w:val="Heading2"/>
         <w:spacing w:line="360" w:lineRule="auto"/>
       </w:pPr>
-      <w:bookmarkStart w:id="28" w:name="_Toc497308421"/>
+      <w:bookmarkStart w:id="27" w:name="_Toc497308421"/>
       <w:r>
         <w:t>Water authority decision</w:t>
       </w:r>
@@ -8430,7 +8425,7 @@
       <w:r>
         <w:t xml:space="preserve"> procedure</w:t>
       </w:r>
-      <w:bookmarkEnd w:id="28"/>
+      <w:bookmarkEnd w:id="27"/>
       <w:r>
         <w:t>s</w:t>
       </w:r>
@@ -8443,14 +8438,14 @@
         <w:pStyle w:val="Heading3"/>
         <w:spacing w:line="360" w:lineRule="auto"/>
       </w:pPr>
-      <w:bookmarkStart w:id="29" w:name="_Toc497308422"/>
+      <w:bookmarkStart w:id="28" w:name="_Toc497308422"/>
       <w:r>
         <w:t>Priority</w:t>
       </w:r>
       <w:r>
         <w:t xml:space="preserve"> assessment</w:t>
       </w:r>
-      <w:bookmarkEnd w:id="29"/>
+      <w:bookmarkEnd w:id="28"/>
       <w:r>
         <w:t xml:space="preserve"> </w:t>
       </w:r>
@@ -9506,11 +9501,11 @@
         <w:pStyle w:val="Heading3"/>
         <w:spacing w:line="240" w:lineRule="auto"/>
       </w:pPr>
-      <w:bookmarkStart w:id="30" w:name="_Toc497308423"/>
+      <w:bookmarkStart w:id="29" w:name="_Toc497308423"/>
       <w:r>
         <w:t>Site selection</w:t>
       </w:r>
-      <w:bookmarkEnd w:id="30"/>
+      <w:bookmarkEnd w:id="29"/>
     </w:p>
     <w:p>
       <w:pPr>
@@ -9518,25 +9513,87 @@
         <w:ind w:firstLine="708"/>
       </w:pPr>
       <w:r>
-        <w:t xml:space="preserve">Every year site selection is invoked by the water authorities for choosing a </w:t>
-      </w:r>
-      <w:r>
-        <w:t xml:space="preserve">single </w:t>
-      </w:r>
+        <w:t xml:space="preserve">Every year site selection is invoked by the water authorities for choosing </w:t>
+      </w:r>
+      <w:del w:id="30" w:author="Andres Baeza-Castro" w:date="2017-11-11T19:33:00Z">
+        <w:r>
+          <w:delText xml:space="preserve">a </w:delText>
+        </w:r>
+        <w:r>
+          <w:delText xml:space="preserve">single </w:delText>
+        </w:r>
+      </w:del>
       <w:proofErr w:type="gramStart"/>
       <w:r>
         <w:t>investment</w:t>
       </w:r>
+      <w:ins w:id="31" w:author="Andres Baeza-Castro" w:date="2017-11-11T19:33:00Z">
+        <w:r>
+          <w:t>s</w:t>
+        </w:r>
+      </w:ins>
       <w:r>
         <w:t xml:space="preserve"> </w:t>
       </w:r>
       <w:proofErr w:type="gramEnd"/>
       <m:oMath>
+        <m:sSubSup>
+          <m:sSubSupPr>
+            <m:ctrlPr>
+              <w:ins w:id="32" w:author="Andres Baeza-Castro" w:date="2017-11-11T19:34:00Z">
+                <w:rPr>
+                  <w:rFonts w:ascii="Cambria Math" w:hAnsi="Cambria Math"/>
+                  <w:i/>
+                  <w:sz w:val="24"/>
+                  <w:szCs w:val="24"/>
+                </w:rPr>
+              </w:ins>
+            </m:ctrlPr>
+          </m:sSubSupPr>
+          <m:e>
+            <m:r>
+              <w:ins w:id="33" w:author="Andres Baeza-Castro" w:date="2017-11-11T19:34:00Z">
+                <w:rPr>
+                  <w:rFonts w:ascii="Cambria Math" w:hAnsi="Cambria Math"/>
+                  <w:sz w:val="24"/>
+                  <w:szCs w:val="24"/>
+                </w:rPr>
+                <m:t>y</m:t>
+              </w:ins>
+            </m:r>
+          </m:e>
+          <m:sub>
+            <m:r>
+              <w:ins w:id="34" w:author="Andres Baeza-Castro" w:date="2017-11-11T19:34:00Z">
+                <w:rPr>
+                  <w:rFonts w:ascii="Cambria Math" w:hAnsi="Cambria Math"/>
+                  <w:sz w:val="24"/>
+                  <w:szCs w:val="24"/>
+                </w:rPr>
+                <m:t>v</m:t>
+              </w:ins>
+            </m:r>
+          </m:sub>
+          <m:sup>
+            <m:r>
+              <w:ins w:id="35" w:author="Andres Baeza-Castro" w:date="2017-11-11T19:34:00Z">
+                <w:rPr>
+                  <w:rFonts w:ascii="Cambria Math" w:hAnsi="Cambria Math"/>
+                  <w:sz w:val="24"/>
+                  <w:szCs w:val="24"/>
+                </w:rPr>
+                <m:t>k</m:t>
+              </w:ins>
+            </m:r>
+          </m:sup>
+        </m:sSubSup>
         <m:r>
-          <w:rPr>
-            <w:rFonts w:ascii="Cambria Math" w:hAnsi="Cambria Math"/>
-          </w:rPr>
-          <m:t>y</m:t>
+          <w:del w:id="36" w:author="Andres Baeza-Castro" w:date="2017-11-11T19:34:00Z">
+            <w:rPr>
+              <w:rFonts w:ascii="Cambria Math" w:hAnsi="Cambria Math"/>
+            </w:rPr>
+            <m:t>y</m:t>
+          </w:del>
         </m:r>
       </m:oMath>
       <w:r>
@@ -9546,7 +9603,44 @@
         <w:t>in</w:t>
       </w:r>
       <w:r>
-        <w:t xml:space="preserve"> system v,</w:t>
+        <w:t xml:space="preserve"> </w:t>
+      </w:r>
+      <w:ins w:id="37" w:author="Andres Baeza-Castro" w:date="2017-11-11T19:34:00Z">
+        <w:r>
+          <w:t xml:space="preserve">action </w:t>
+        </w:r>
+        <m:oMath>
+          <m:r>
+            <w:rPr>
+              <w:rFonts w:ascii="Cambria Math" w:hAnsi="Cambria Math"/>
+            </w:rPr>
+            <m:t>k</m:t>
+          </m:r>
+        </m:oMath>
+        <w:r>
+          <w:t xml:space="preserve"> in </w:t>
+        </w:r>
+      </w:ins>
+      <w:r>
+        <w:t xml:space="preserve">system </w:t>
+      </w:r>
+      <m:oMath>
+        <m:r>
+          <w:ins w:id="38" w:author="Andres Baeza-Castro" w:date="2017-11-11T19:33:00Z">
+            <w:rPr>
+              <w:rFonts w:ascii="Cambria Math" w:hAnsi="Cambria Math"/>
+            </w:rPr>
+            <m:t>v</m:t>
+          </w:ins>
+        </m:r>
+      </m:oMath>
+      <w:del w:id="39" w:author="Andres Baeza-Castro" w:date="2017-11-11T19:33:00Z">
+        <w:r>
+          <w:delText>v</w:delText>
+        </w:r>
+      </w:del>
+      <w:r>
+        <w:t>,</w:t>
       </w:r>
       <m:oMath>
         <m:r>
@@ -9758,29 +9852,95 @@
             </m:ctrlPr>
           </m:dPr>
           <m:e>
+            <m:sSubSup>
+              <m:sSubSupPr>
+                <m:ctrlPr>
+                  <w:ins w:id="40" w:author="Andres Baeza-Castro" w:date="2017-11-11T19:35:00Z">
+                    <w:rPr>
+                      <w:rFonts w:ascii="Cambria Math" w:hAnsi="Cambria Math"/>
+                      <w:i/>
+                      <w:sz w:val="24"/>
+                      <w:szCs w:val="24"/>
+                    </w:rPr>
+                  </w:ins>
+                </m:ctrlPr>
+              </m:sSubSupPr>
+              <m:e>
+                <m:r>
+                  <w:ins w:id="41" w:author="Andres Baeza-Castro" w:date="2017-11-11T19:35:00Z">
+                    <w:rPr>
+                      <w:rFonts w:ascii="Cambria Math" w:hAnsi="Cambria Math"/>
+                      <w:sz w:val="24"/>
+                      <w:szCs w:val="24"/>
+                    </w:rPr>
+                    <m:t>y</m:t>
+                  </w:ins>
+                </m:r>
+              </m:e>
+              <m:sub>
+                <m:r>
+                  <w:ins w:id="42" w:author="Andres Baeza-Castro" w:date="2017-11-11T19:35:00Z">
+                    <w:rPr>
+                      <w:rFonts w:ascii="Cambria Math" w:hAnsi="Cambria Math"/>
+                      <w:sz w:val="24"/>
+                      <w:szCs w:val="24"/>
+                    </w:rPr>
+                    <m:t>v</m:t>
+                  </w:ins>
+                </m:r>
+                <m:r>
+                  <w:ins w:id="43" w:author="Andres Baeza-Castro" w:date="2017-11-11T19:38:00Z">
+                    <w:rPr>
+                      <w:rFonts w:ascii="Cambria Math" w:hAnsi="Cambria Math"/>
+                      <w:sz w:val="24"/>
+                      <w:szCs w:val="24"/>
+                    </w:rPr>
+                    <m:t>t</m:t>
+                  </w:ins>
+                </m:r>
+              </m:sub>
+              <m:sup>
+                <m:r>
+                  <w:ins w:id="44" w:author="Andres Baeza-Castro" w:date="2017-11-11T19:35:00Z">
+                    <w:rPr>
+                      <w:rFonts w:ascii="Cambria Math" w:hAnsi="Cambria Math"/>
+                      <w:sz w:val="24"/>
+                      <w:szCs w:val="24"/>
+                    </w:rPr>
+                    <m:t>k</m:t>
+                  </w:ins>
+                </m:r>
+              </m:sup>
+            </m:sSubSup>
             <m:sSup>
               <m:sSupPr>
                 <m:ctrlPr>
-                  <w:rPr>
-                    <w:rFonts w:ascii="Cambria Math" w:hAnsi="Cambria Math"/>
-                    <w:i/>
-                  </w:rPr>
+                  <w:del w:id="45" w:author="Andres Baeza-Castro" w:date="2017-11-11T19:35:00Z">
+                    <w:rPr>
+                      <w:rFonts w:ascii="Cambria Math" w:hAnsi="Cambria Math"/>
+                      <w:i/>
+                    </w:rPr>
+                  </w:del>
                 </m:ctrlPr>
               </m:sSupPr>
               <m:e>
                 <m:r>
-                  <w:rPr>
-                    <w:rFonts w:ascii="Cambria Math" w:hAnsi="Cambria Math"/>
-                  </w:rPr>
-                  <m:t>y</m:t>
+                  <w:del w:id="46" w:author="Andres Baeza-Castro" w:date="2017-11-11T19:35:00Z">
+                    <w:rPr>
+                      <w:rFonts w:ascii="Cambria Math" w:hAnsi="Cambria Math"/>
+                    </w:rPr>
+                    <m:t>y</m:t>
+                  </w:del>
                 </m:r>
               </m:e>
               <m:sup>
                 <m:r>
-                  <w:rPr>
-                    <w:rFonts w:ascii="Cambria Math" w:hAnsi="Cambria Math"/>
-                  </w:rPr>
-                  <m:t>k</m:t>
+                  <w:del w:id="47" w:author="Andres Baeza-Castro" w:date="2017-11-11T19:35:00Z">
+                    <w:rPr>
+                      <w:rFonts w:ascii="Cambria Math" w:hAnsi="Cambria Math"/>
+                    </w:rPr>
+                    <m:t>k</m:t>
+                  </w:del>
                 </m:r>
               </m:sup>
             </m:sSup>
@@ -10100,6 +10260,8 @@
           </m:r>
         </m:oMath>
       </m:oMathPara>
+      <w:bookmarkStart w:id="48" w:name="_GoBack"/>
+      <w:bookmarkEnd w:id="48"/>
     </w:p>
     <w:p>
       <w:pPr>
@@ -10421,7 +10583,7 @@
         <w:pStyle w:val="Heading3"/>
         <w:spacing w:line="240" w:lineRule="auto"/>
       </w:pPr>
-      <w:bookmarkStart w:id="31" w:name="_Toc497308424"/>
+      <w:bookmarkStart w:id="49" w:name="_Toc497308424"/>
       <w:r>
         <w:t>Normalization</w:t>
       </w:r>
@@ -10434,7 +10596,7 @@
       <w:r>
         <w:t>unctions</w:t>
       </w:r>
-      <w:bookmarkEnd w:id="31"/>
+      <w:bookmarkEnd w:id="49"/>
     </w:p>
     <w:p>
       <w:pPr>
@@ -11262,7 +11424,7 @@
       <w:r>
         <w:t xml:space="preserve">is implemented using a set of </w:t>
       </w:r>
-      <w:ins w:id="32" w:author="Andres Baeza-Castro" w:date="2017-11-09T18:31:00Z">
+      <w:ins w:id="50" w:author="Andres Baeza-Castro" w:date="2017-11-09T18:31:00Z">
         <w:r>
           <w:t>step-</w:t>
         </w:r>
@@ -11270,7 +11432,7 @@
           <w:t>func</w:t>
         </w:r>
       </w:ins>
-      <w:ins w:id="33" w:author="Andres Baeza-Castro" w:date="2017-11-09T18:32:00Z">
+      <w:ins w:id="51" w:author="Andres Baeza-Castro" w:date="2017-11-09T18:32:00Z">
         <w:r>
           <w:t>tions that take as argument the value of the</w:t>
         </w:r>
@@ -11278,12 +11440,12 @@
           <w:t xml:space="preserve"> </w:t>
         </w:r>
       </w:ins>
-      <w:ins w:id="34" w:author="Andres Baeza-Castro" w:date="2017-11-09T18:41:00Z">
+      <w:ins w:id="52" w:author="Andres Baeza-Castro" w:date="2017-11-09T18:41:00Z">
         <w:r>
           <w:t>attribute</w:t>
         </w:r>
       </w:ins>
-      <w:ins w:id="35" w:author="Andres Baeza-Castro" w:date="2017-11-09T18:32:00Z">
+      <w:ins w:id="53" w:author="Andres Baeza-Castro" w:date="2017-11-09T18:32:00Z">
         <w:r>
           <w:t xml:space="preserve"> and a set of </w:t>
         </w:r>
@@ -12372,7 +12534,7 @@
       <w:pPr>
         <w:spacing w:line="240" w:lineRule="auto"/>
         <w:rPr>
-          <w:del w:id="36" w:author="Andres Baeza-Castro" w:date="2017-11-09T18:32:00Z"/>
+          <w:del w:id="54" w:author="Andres Baeza-Castro" w:date="2017-11-09T18:32:00Z"/>
         </w:rPr>
       </w:pPr>
       <w:proofErr w:type="gramStart"/>
@@ -12550,7 +12712,7 @@
     <w:p>
       <w:pPr>
         <w:spacing w:line="240" w:lineRule="auto"/>
-        <w:pPrChange w:id="37" w:author="Andres Baeza-Castro" w:date="2017-11-09T18:32:00Z">
+        <w:pPrChange w:id="55" w:author="Andres Baeza-Castro" w:date="2017-11-09T18:32:00Z">
           <w:pPr>
             <w:spacing w:line="240" w:lineRule="auto"/>
             <w:ind w:firstLine="720"/>
@@ -12603,14 +12765,14 @@
       <w:pPr>
         <w:pStyle w:val="Heading2"/>
       </w:pPr>
-      <w:bookmarkStart w:id="38" w:name="_Toc497308425"/>
+      <w:bookmarkStart w:id="56" w:name="_Toc497308425"/>
       <w:r>
         <w:t>Exposure</w:t>
       </w:r>
       <w:r>
         <w:t xml:space="preserve"> models</w:t>
       </w:r>
-      <w:bookmarkEnd w:id="38"/>
+      <w:bookmarkEnd w:id="56"/>
     </w:p>
     <w:p>
       <w:pPr>
@@ -13859,14 +14021,14 @@
       <w:r>
         <w:t xml:space="preserve"> </w:t>
       </w:r>
-      <w:bookmarkStart w:id="39" w:name="_Toc497308426"/>
+      <w:bookmarkStart w:id="57" w:name="_Toc497308426"/>
       <w:r>
         <w:t>Exposure to w</w:t>
       </w:r>
       <w:r>
         <w:t>ater supply disruption</w:t>
       </w:r>
-      <w:bookmarkEnd w:id="39"/>
+      <w:bookmarkEnd w:id="57"/>
     </w:p>
     <w:p>
       <w:pPr>
@@ -16691,24 +16853,24 @@
       <w:pPr>
         <w:pStyle w:val="Heading3"/>
       </w:pPr>
-      <w:bookmarkStart w:id="40" w:name="_Toc497308427"/>
+      <w:bookmarkStart w:id="58" w:name="_Toc497308427"/>
       <w:r>
         <w:t xml:space="preserve">Exposure to </w:t>
       </w:r>
-      <w:commentRangeStart w:id="41"/>
+      <w:commentRangeStart w:id="59"/>
       <w:r>
         <w:t>flooding</w:t>
       </w:r>
-      <w:commentRangeEnd w:id="41"/>
+      <w:commentRangeEnd w:id="59"/>
       <w:r>
         <w:rPr>
           <w:rStyle w:val="CommentReference"/>
           <w:rFonts w:asciiTheme="minorHAnsi" w:eastAsiaTheme="minorHAnsi" w:hAnsiTheme="minorHAnsi" w:cstheme="minorBidi"/>
           <w:color w:val="auto"/>
         </w:rPr>
-        <w:commentReference w:id="41"/>
-      </w:r>
-      <w:bookmarkEnd w:id="40"/>
+        <w:commentReference w:id="59"/>
+      </w:r>
+      <w:bookmarkEnd w:id="58"/>
     </w:p>
     <w:p>
       <w:pPr>
@@ -17191,7 +17353,7 @@
           <v:shape id="_x0000_i1025" type="#_x0000_t75" style="width:12.25pt;height:14.25pt" o:ole="">
             <v:imagedata r:id="rId9" o:title=""/>
           </v:shape>
-          <o:OLEObject Type="Embed" ProgID="Equation.3" ShapeID="_x0000_i1025" DrawAspect="Content" ObjectID="_1571932951" r:id="rId10"/>
+          <o:OLEObject Type="Embed" ProgID="Equation.3" ShapeID="_x0000_i1025" DrawAspect="Content" ObjectID="_1571934325" r:id="rId10"/>
         </w:object>
       </w:r>
       <w:r>
@@ -18282,11 +18444,11 @@
       <w:pPr>
         <w:pStyle w:val="Heading3"/>
       </w:pPr>
-      <w:bookmarkStart w:id="42" w:name="_Toc497308428"/>
+      <w:bookmarkStart w:id="60" w:name="_Toc497308428"/>
       <w:r>
         <w:t>Exposure to gastrointestinal diseases</w:t>
       </w:r>
-      <w:bookmarkEnd w:id="42"/>
+      <w:bookmarkEnd w:id="60"/>
     </w:p>
     <w:p/>
     <w:p>
@@ -18997,7 +19159,7 @@
         <w:pStyle w:val="Heading2"/>
         <w:spacing w:line="240" w:lineRule="auto"/>
       </w:pPr>
-      <w:bookmarkStart w:id="43" w:name="_Toc497308429"/>
+      <w:bookmarkStart w:id="61" w:name="_Toc497308429"/>
       <w:r>
         <w:t>Wa</w:t>
       </w:r>
@@ -19025,7 +19187,7 @@
       <w:r>
         <w:t xml:space="preserve"> attributes</w:t>
       </w:r>
-      <w:bookmarkEnd w:id="43"/>
+      <w:bookmarkEnd w:id="61"/>
     </w:p>
     <w:p>
       <w:pPr>
@@ -19094,11 +19256,11 @@
         <w:pStyle w:val="Heading3"/>
         <w:spacing w:line="240" w:lineRule="auto"/>
       </w:pPr>
-      <w:bookmarkStart w:id="44" w:name="_Toc497308430"/>
+      <w:bookmarkStart w:id="62" w:name="_Toc497308430"/>
       <w:r>
         <w:t>Maintenance</w:t>
       </w:r>
-      <w:bookmarkEnd w:id="44"/>
+      <w:bookmarkEnd w:id="62"/>
     </w:p>
     <w:p>
       <w:pPr>
@@ -19292,7 +19454,7 @@
           <v:shape id="_x0000_i1026" type="#_x0000_t75" style="width:10.2pt;height:14.95pt" o:ole="">
             <v:imagedata r:id="rId11" o:title=""/>
           </v:shape>
-          <o:OLEObject Type="Embed" ProgID="Equation.3" ShapeID="_x0000_i1026" DrawAspect="Content" ObjectID="_1571932952" r:id="rId12"/>
+          <o:OLEObject Type="Embed" ProgID="Equation.3" ShapeID="_x0000_i1026" DrawAspect="Content" ObjectID="_1571934326" r:id="rId12"/>
         </w:object>
       </w:r>
       <w:r>
@@ -19312,7 +19474,7 @@
         <w:pStyle w:val="Heading3"/>
         <w:spacing w:line="240" w:lineRule="auto"/>
       </w:pPr>
-      <w:bookmarkStart w:id="45" w:name="_Toc497308431"/>
+      <w:bookmarkStart w:id="63" w:name="_Toc497308431"/>
       <w:r>
         <w:t xml:space="preserve">New </w:t>
       </w:r>
@@ -19322,7 +19484,7 @@
       <w:r>
         <w:t>nfrastructure</w:t>
       </w:r>
-      <w:bookmarkEnd w:id="45"/>
+      <w:bookmarkEnd w:id="63"/>
     </w:p>
     <w:p>
       <w:pPr>
@@ -20212,11 +20374,11 @@
         <w:pStyle w:val="Heading3"/>
         <w:spacing w:line="240" w:lineRule="auto"/>
       </w:pPr>
-      <w:bookmarkStart w:id="46" w:name="_Toc497308432"/>
+      <w:bookmarkStart w:id="64" w:name="_Toc497308432"/>
       <w:r>
         <w:t>Water distribution</w:t>
       </w:r>
-      <w:bookmarkEnd w:id="46"/>
+      <w:bookmarkEnd w:id="64"/>
     </w:p>
     <w:p>
       <w:pPr>
@@ -22052,11 +22214,11 @@
         <w:pStyle w:val="Heading3"/>
         <w:spacing w:line="240" w:lineRule="auto"/>
       </w:pPr>
-      <w:bookmarkStart w:id="47" w:name="_Toc497308433"/>
+      <w:bookmarkStart w:id="65" w:name="_Toc497308433"/>
       <w:r>
         <w:t>Water extraction</w:t>
       </w:r>
-      <w:bookmarkEnd w:id="47"/>
+      <w:bookmarkEnd w:id="65"/>
     </w:p>
     <w:p>
       <w:pPr>
@@ -23509,11 +23671,11 @@
         <w:pStyle w:val="Heading2"/>
         <w:spacing w:line="240" w:lineRule="auto"/>
       </w:pPr>
-      <w:bookmarkStart w:id="48" w:name="_Toc497308434"/>
+      <w:bookmarkStart w:id="66" w:name="_Toc497308434"/>
       <w:r>
         <w:t>Resident actions</w:t>
       </w:r>
-      <w:bookmarkEnd w:id="48"/>
+      <w:bookmarkEnd w:id="66"/>
     </w:p>
     <w:p>
       <w:pPr>
@@ -23564,11 +23726,11 @@
         <w:pStyle w:val="Heading3"/>
         <w:spacing w:line="240" w:lineRule="auto"/>
       </w:pPr>
-      <w:bookmarkStart w:id="49" w:name="_Toc497308435"/>
+      <w:bookmarkStart w:id="67" w:name="_Toc497308435"/>
       <w:r>
         <w:t>House modification</w:t>
       </w:r>
-      <w:bookmarkEnd w:id="49"/>
+      <w:bookmarkEnd w:id="67"/>
     </w:p>
     <w:p>
       <w:pPr>
@@ -24071,11 +24233,11 @@
         <w:pStyle w:val="Heading3"/>
         <w:spacing w:line="240" w:lineRule="auto"/>
       </w:pPr>
-      <w:bookmarkStart w:id="50" w:name="_Toc497308436"/>
+      <w:bookmarkStart w:id="68" w:name="_Toc497308436"/>
       <w:r>
         <w:t>Protests</w:t>
       </w:r>
-      <w:bookmarkEnd w:id="50"/>
+      <w:bookmarkEnd w:id="68"/>
       <w:r>
         <w:t xml:space="preserve"> </w:t>
       </w:r>
@@ -24167,7 +24329,7 @@
           <v:shape id="_x0000_i1027" type="#_x0000_t75" style="width:21.75pt;height:19.7pt" o:ole="">
             <v:imagedata r:id="rId13" o:title=""/>
           </v:shape>
-          <o:OLEObject Type="Embed" ProgID="Equation.3" ShapeID="_x0000_i1027" DrawAspect="Content" ObjectID="_1571932953" r:id="rId14"/>
+          <o:OLEObject Type="Embed" ProgID="Equation.3" ShapeID="_x0000_i1027" DrawAspect="Content" ObjectID="_1571934327" r:id="rId14"/>
         </w:object>
       </w:r>
       <w:r>
@@ -24619,7 +24781,7 @@
       <w:pPr>
         <w:pStyle w:val="Heading2"/>
       </w:pPr>
-      <w:bookmarkStart w:id="51" w:name="_Toc497308437"/>
+      <w:bookmarkStart w:id="69" w:name="_Toc497308437"/>
       <w:r>
         <w:t>Criteria for decision</w:t>
       </w:r>
@@ -24635,7 +24797,7 @@
       <w:r>
         <w:t>Water authority</w:t>
       </w:r>
-      <w:bookmarkEnd w:id="51"/>
+      <w:bookmarkEnd w:id="69"/>
     </w:p>
     <w:p>
       <w:pPr>
@@ -24646,11 +24808,11 @@
       <w:pPr>
         <w:pStyle w:val="Heading3"/>
       </w:pPr>
-      <w:bookmarkStart w:id="52" w:name="_Toc497308438"/>
+      <w:bookmarkStart w:id="70" w:name="_Toc497308438"/>
       <w:r>
         <w:t>Capacity</w:t>
       </w:r>
-      <w:bookmarkEnd w:id="52"/>
+      <w:bookmarkEnd w:id="70"/>
     </w:p>
     <w:p>
       <w:pPr>
@@ -25097,7 +25259,7 @@
       <w:pPr>
         <w:pStyle w:val="Heading3"/>
       </w:pPr>
-      <w:bookmarkStart w:id="53" w:name="_Toc497308439"/>
+      <w:bookmarkStart w:id="71" w:name="_Toc497308439"/>
     </w:p>
     <w:p>
       <w:pPr>
@@ -25106,7 +25268,7 @@
       <w:r>
         <w:t>Failures</w:t>
       </w:r>
-      <w:bookmarkEnd w:id="53"/>
+      <w:bookmarkEnd w:id="71"/>
     </w:p>
     <w:p>
       <w:pPr>
@@ -25468,11 +25630,11 @@
       <w:pPr>
         <w:pStyle w:val="Heading3"/>
       </w:pPr>
-      <w:bookmarkStart w:id="54" w:name="_Toc497308440"/>
+      <w:bookmarkStart w:id="72" w:name="_Toc497308440"/>
       <w:r>
         <w:t>Lack of infrastructure</w:t>
       </w:r>
-      <w:bookmarkEnd w:id="54"/>
+      <w:bookmarkEnd w:id="72"/>
     </w:p>
     <w:p>
       <w:pPr>
@@ -25974,7 +26136,7 @@
       <w:pPr>
         <w:pStyle w:val="Heading3"/>
       </w:pPr>
-      <w:bookmarkStart w:id="55" w:name="_Toc497308441"/>
+      <w:bookmarkStart w:id="73" w:name="_Toc497308441"/>
     </w:p>
     <w:p>
       <w:pPr>
@@ -25983,7 +26145,7 @@
       <w:r>
         <w:t>Amount</w:t>
       </w:r>
-      <w:bookmarkEnd w:id="55"/>
+      <w:bookmarkEnd w:id="73"/>
     </w:p>
     <w:p>
       <w:pPr>
@@ -28241,7 +28403,7 @@
     </w:p>
     <w:p/>
     <w:p>
-      <w:bookmarkStart w:id="56" w:name="_Toc497308442"/>
+      <w:bookmarkStart w:id="74" w:name="_Toc497308442"/>
       <w:r>
         <w:rPr>
           <w:rFonts w:asciiTheme="majorHAnsi" w:eastAsiaTheme="majorEastAsia" w:hAnsiTheme="majorHAnsi" w:cstheme="majorBidi"/>
@@ -28251,7 +28413,7 @@
         </w:rPr>
         <w:t>Social pressure</w:t>
       </w:r>
-      <w:bookmarkEnd w:id="56"/>
+      <w:bookmarkEnd w:id="74"/>
       <w:r>
         <w:rPr>
           <w:rFonts w:asciiTheme="majorHAnsi" w:eastAsiaTheme="majorEastAsia" w:hAnsiTheme="majorHAnsi" w:cstheme="majorBidi"/>
@@ -29043,7 +29205,7 @@
       </w:pPr>
     </w:p>
     <w:p>
-      <w:bookmarkStart w:id="57" w:name="_Toc497308443"/>
+      <w:bookmarkStart w:id="75" w:name="_Toc497308443"/>
       <w:r>
         <w:rPr>
           <w:rFonts w:asciiTheme="majorHAnsi" w:eastAsiaTheme="majorEastAsia" w:hAnsiTheme="majorHAnsi" w:cstheme="majorBidi"/>
@@ -29053,7 +29215,7 @@
         </w:rPr>
         <w:t>Age of infrastructure</w:t>
       </w:r>
-      <w:bookmarkEnd w:id="57"/>
+      <w:bookmarkEnd w:id="75"/>
     </w:p>
     <w:p>
       <w:pPr>
@@ -29338,7 +29500,7 @@
       <w:pPr>
         <w:pStyle w:val="Heading2"/>
       </w:pPr>
-      <w:bookmarkStart w:id="58" w:name="_Toc497308444"/>
+      <w:bookmarkStart w:id="76" w:name="_Toc497308444"/>
       <w:r>
         <w:t>Criteria for decision</w:t>
       </w:r>
@@ -29354,7 +29516,7 @@
       <w:r>
         <w:t>Residents</w:t>
       </w:r>
-      <w:bookmarkEnd w:id="58"/>
+      <w:bookmarkEnd w:id="76"/>
     </w:p>
     <w:p>
       <w:pPr>
@@ -29362,7 +29524,7 @@
       </w:pPr>
     </w:p>
     <w:p>
-      <w:bookmarkStart w:id="59" w:name="_Toc497308445"/>
+      <w:bookmarkStart w:id="77" w:name="_Toc497308445"/>
       <w:r>
         <w:rPr>
           <w:rFonts w:asciiTheme="majorHAnsi" w:eastAsiaTheme="majorEastAsia" w:hAnsiTheme="majorHAnsi" w:cstheme="majorBidi"/>
@@ -29372,7 +29534,7 @@
         </w:rPr>
         <w:t>Urbanization</w:t>
       </w:r>
-      <w:bookmarkEnd w:id="59"/>
+      <w:bookmarkEnd w:id="77"/>
     </w:p>
     <w:p>
       <w:pPr>
@@ -29622,7 +29784,7 @@
     </w:p>
     <w:p/>
     <w:p>
-      <w:bookmarkStart w:id="60" w:name="_Toc497308446"/>
+      <w:bookmarkStart w:id="78" w:name="_Toc497308446"/>
       <w:r>
         <w:rPr>
           <w:rFonts w:asciiTheme="majorHAnsi" w:eastAsiaTheme="majorEastAsia" w:hAnsiTheme="majorHAnsi" w:cstheme="majorBidi"/>
@@ -29641,7 +29803,7 @@
         </w:rPr>
         <w:t>rainage</w:t>
       </w:r>
-      <w:bookmarkEnd w:id="60"/>
+      <w:bookmarkEnd w:id="78"/>
     </w:p>
     <w:p>
       <w:pPr>
@@ -29992,7 +30154,7 @@
       </w:pPr>
     </w:p>
     <w:p>
-      <w:bookmarkStart w:id="61" w:name="_Toc497308447"/>
+      <w:bookmarkStart w:id="79" w:name="_Toc497308447"/>
       <w:r>
         <w:rPr>
           <w:rFonts w:asciiTheme="majorHAnsi" w:eastAsiaTheme="majorEastAsia" w:hAnsiTheme="majorHAnsi" w:cstheme="majorBidi"/>
@@ -30002,7 +30164,7 @@
         </w:rPr>
         <w:t>Insufficient infrastructure</w:t>
       </w:r>
-      <w:bookmarkEnd w:id="61"/>
+      <w:bookmarkEnd w:id="79"/>
     </w:p>
     <w:p>
       <w:pPr>
@@ -30299,7 +30461,7 @@
     </w:p>
     <w:p/>
     <w:p>
-      <w:bookmarkStart w:id="62" w:name="_Toc497308448"/>
+      <w:bookmarkStart w:id="80" w:name="_Toc497308448"/>
       <w:r>
         <w:rPr>
           <w:rFonts w:asciiTheme="majorHAnsi" w:eastAsiaTheme="majorEastAsia" w:hAnsiTheme="majorHAnsi" w:cstheme="majorBidi"/>
@@ -30309,7 +30471,7 @@
         </w:rPr>
         <w:t>Water scarcity</w:t>
       </w:r>
-      <w:bookmarkEnd w:id="62"/>
+      <w:bookmarkEnd w:id="80"/>
     </w:p>
     <w:p>
       <w:pPr>
@@ -30881,7 +31043,7 @@
     </w:p>
     <w:p/>
     <w:p>
-      <w:bookmarkStart w:id="63" w:name="_Toc497308449"/>
+      <w:bookmarkStart w:id="81" w:name="_Toc497308449"/>
       <w:r>
         <w:rPr>
           <w:rFonts w:asciiTheme="majorHAnsi" w:eastAsiaTheme="majorEastAsia" w:hAnsiTheme="majorHAnsi" w:cstheme="majorBidi"/>
@@ -30891,7 +31053,7 @@
         </w:rPr>
         <w:t>Flooding</w:t>
       </w:r>
-      <w:bookmarkEnd w:id="63"/>
+      <w:bookmarkEnd w:id="81"/>
     </w:p>
     <w:p>
       <w:pPr>
@@ -31957,11 +32119,11 @@
         <w:pStyle w:val="Heading2"/>
         <w:spacing w:line="240" w:lineRule="auto"/>
       </w:pPr>
-      <w:bookmarkStart w:id="64" w:name="_Toc497308450"/>
+      <w:bookmarkStart w:id="82" w:name="_Toc497308450"/>
       <w:r>
         <w:t>Policy scenarios</w:t>
       </w:r>
-      <w:bookmarkEnd w:id="64"/>
+      <w:bookmarkEnd w:id="82"/>
     </w:p>
     <w:p>
       <w:pPr>
@@ -32116,11 +32278,11 @@
         <w:pStyle w:val="Heading2"/>
         <w:spacing w:line="240" w:lineRule="auto"/>
       </w:pPr>
-      <w:bookmarkStart w:id="65" w:name="_Toc497308451"/>
+      <w:bookmarkStart w:id="83" w:name="_Toc497308451"/>
       <w:r>
         <w:t>Indicators</w:t>
       </w:r>
-      <w:bookmarkEnd w:id="65"/>
+      <w:bookmarkEnd w:id="83"/>
       <w:r>
         <w:t xml:space="preserve"> </w:t>
       </w:r>
@@ -32181,7 +32343,7 @@
       <w:pPr>
         <w:spacing w:line="240" w:lineRule="auto"/>
       </w:pPr>
-      <w:bookmarkStart w:id="66" w:name="_Toc497308452"/>
+      <w:bookmarkStart w:id="84" w:name="_Toc497308452"/>
       <w:r>
         <w:rPr>
           <w:rFonts w:asciiTheme="majorHAnsi" w:eastAsiaTheme="majorEastAsia" w:hAnsiTheme="majorHAnsi" w:cstheme="majorBidi"/>
@@ -32223,7 +32385,7 @@
           <m:t>v</m:t>
         </m:r>
       </m:oMath>
-      <w:bookmarkEnd w:id="66"/>
+      <w:bookmarkEnd w:id="84"/>
     </w:p>
     <w:p>
       <w:pPr>
@@ -32778,7 +32940,7 @@
       <w:pPr>
         <w:spacing w:line="240" w:lineRule="auto"/>
       </w:pPr>
-      <w:bookmarkStart w:id="67" w:name="_Toc497308453"/>
+      <w:bookmarkStart w:id="85" w:name="_Toc497308453"/>
       <w:r>
         <w:rPr>
           <w:rFonts w:asciiTheme="majorHAnsi" w:eastAsiaTheme="majorEastAsia" w:hAnsiTheme="majorHAnsi" w:cstheme="majorBidi"/>
@@ -32908,7 +33070,7 @@
           </m:sub>
         </m:sSub>
       </m:oMath>
-      <w:bookmarkEnd w:id="67"/>
+      <w:bookmarkEnd w:id="85"/>
       <w:r>
         <w:rPr>
           <w:rFonts w:asciiTheme="majorHAnsi" w:eastAsiaTheme="majorEastAsia" w:hAnsiTheme="majorHAnsi" w:cstheme="majorBidi"/>
@@ -34629,7 +34791,7 @@
       <w:pPr>
         <w:spacing w:line="240" w:lineRule="auto"/>
       </w:pPr>
-      <w:bookmarkStart w:id="68" w:name="_Toc497308454"/>
+      <w:bookmarkStart w:id="86" w:name="_Toc497308454"/>
       <w:r>
         <w:rPr>
           <w:rFonts w:asciiTheme="majorHAnsi" w:eastAsiaTheme="majorEastAsia" w:hAnsiTheme="majorHAnsi" w:cstheme="majorBidi"/>
@@ -34657,7 +34819,7 @@
         </w:rPr>
         <w:t>average level of socio-political pressure</w:t>
       </w:r>
-      <w:bookmarkEnd w:id="68"/>
+      <w:bookmarkEnd w:id="86"/>
     </w:p>
     <w:p>
       <w:pPr>
@@ -35076,7 +35238,7 @@
       <w:pPr>
         <w:spacing w:line="240" w:lineRule="auto"/>
       </w:pPr>
-      <w:bookmarkStart w:id="69" w:name="_Toc497308455"/>
+      <w:bookmarkStart w:id="87" w:name="_Toc497308455"/>
       <w:r>
         <w:rPr>
           <w:rFonts w:asciiTheme="majorHAnsi" w:eastAsiaTheme="majorEastAsia" w:hAnsiTheme="majorHAnsi" w:cstheme="majorBidi"/>
@@ -35086,7 +35248,7 @@
         </w:rPr>
         <w:t>Vulnerability index</w:t>
       </w:r>
-      <w:bookmarkEnd w:id="69"/>
+      <w:bookmarkEnd w:id="87"/>
       <w:r>
         <w:rPr>
           <w:rFonts w:asciiTheme="majorHAnsi" w:eastAsiaTheme="majorEastAsia" w:hAnsiTheme="majorHAnsi" w:cstheme="majorBidi"/>
@@ -36063,7 +36225,7 @@
       <w:pPr>
         <w:spacing w:line="240" w:lineRule="auto"/>
       </w:pPr>
-      <w:bookmarkStart w:id="70" w:name="_Toc497308456"/>
+      <w:bookmarkStart w:id="88" w:name="_Toc497308456"/>
       <w:r>
         <w:rPr>
           <w:rFonts w:asciiTheme="majorHAnsi" w:eastAsiaTheme="majorEastAsia" w:hAnsiTheme="majorHAnsi" w:cstheme="majorBidi"/>
@@ -36073,7 +36235,7 @@
         </w:rPr>
         <w:t>Inequality in exposure</w:t>
       </w:r>
-      <w:bookmarkEnd w:id="70"/>
+      <w:bookmarkEnd w:id="88"/>
       <w:r>
         <w:rPr>
           <w:rFonts w:asciiTheme="majorHAnsi" w:eastAsiaTheme="majorEastAsia" w:hAnsiTheme="majorHAnsi" w:cstheme="majorBidi"/>
@@ -36953,7 +37115,7 @@
       <w:pPr>
         <w:spacing w:line="240" w:lineRule="auto"/>
       </w:pPr>
-      <w:bookmarkStart w:id="71" w:name="_Toc497308457"/>
+      <w:bookmarkStart w:id="89" w:name="_Toc497308457"/>
       <w:r>
         <w:rPr>
           <w:rFonts w:asciiTheme="majorHAnsi" w:eastAsiaTheme="majorEastAsia" w:hAnsiTheme="majorHAnsi" w:cstheme="majorBidi"/>
@@ -36963,7 +37125,7 @@
         </w:rPr>
         <w:t>Sensitivity to policy changes</w:t>
       </w:r>
-      <w:bookmarkEnd w:id="71"/>
+      <w:bookmarkEnd w:id="89"/>
     </w:p>
     <w:p>
       <w:pPr>
@@ -37497,17 +37659,17 @@
       <w:pPr>
         <w:pStyle w:val="Heading2"/>
       </w:pPr>
-      <w:bookmarkStart w:id="72" w:name="_Toc497308458"/>
+      <w:bookmarkStart w:id="90" w:name="_Toc497308458"/>
       <w:r>
         <w:t>Appendix</w:t>
       </w:r>
-      <w:bookmarkEnd w:id="72"/>
+      <w:bookmarkEnd w:id="90"/>
     </w:p>
     <w:p>
       <w:pPr>
         <w:pStyle w:val="Heading3"/>
       </w:pPr>
-      <w:bookmarkStart w:id="73" w:name="_Toc497308459"/>
+      <w:bookmarkStart w:id="91" w:name="_Toc497308459"/>
       <w:r>
         <w:rPr>
           <w:rStyle w:val="Heading4Char"/>
@@ -37517,7 +37679,7 @@
         </w:rPr>
         <w:t>Extensions</w:t>
       </w:r>
-      <w:bookmarkEnd w:id="73"/>
+      <w:bookmarkEnd w:id="91"/>
     </w:p>
     <w:p>
       <w:pPr>
@@ -37666,7 +37828,7 @@
       <w:pPr>
         <w:pStyle w:val="Heading3"/>
       </w:pPr>
-      <w:bookmarkStart w:id="74" w:name="_Toc497308460"/>
+      <w:bookmarkStart w:id="92" w:name="_Toc497308460"/>
       <w:r>
         <w:t xml:space="preserve">Generating classes of </w:t>
       </w:r>
@@ -37682,23 +37844,23 @@
       <w:r>
         <w:t xml:space="preserve"> using a k-mean clustering classification</w:t>
       </w:r>
-      <w:bookmarkEnd w:id="74"/>
+      <w:bookmarkEnd w:id="92"/>
     </w:p>
     <w:p>
       <w:pPr>
         <w:pStyle w:val="Heading3"/>
       </w:pPr>
-      <w:bookmarkStart w:id="75" w:name="_Toc497308461"/>
+      <w:bookmarkStart w:id="93" w:name="_Toc497308461"/>
       <w:r>
         <w:t>GIS pre-processing information</w:t>
       </w:r>
-      <w:bookmarkEnd w:id="75"/>
+      <w:bookmarkEnd w:id="93"/>
     </w:p>
     <w:p>
       <w:pPr>
         <w:pStyle w:val="Heading3"/>
       </w:pPr>
-      <w:bookmarkStart w:id="76" w:name="_Toc497308462"/>
+      <w:bookmarkStart w:id="94" w:name="_Toc497308462"/>
       <w:r>
         <w:t xml:space="preserve">Instructions </w:t>
       </w:r>
@@ -37723,7 +37885,7 @@
       <w:r>
         <w:t xml:space="preserve"> of agents and actions</w:t>
       </w:r>
-      <w:bookmarkEnd w:id="76"/>
+      <w:bookmarkEnd w:id="94"/>
     </w:p>
     <w:p>
       <w:pPr>
@@ -37773,12 +37935,12 @@
       <w:pPr>
         <w:pStyle w:val="Heading2"/>
       </w:pPr>
-      <w:bookmarkStart w:id="77" w:name="_Toc497308463"/>
+      <w:bookmarkStart w:id="95" w:name="_Toc497308463"/>
       <w:r>
         <w:lastRenderedPageBreak/>
         <w:t>Tables</w:t>
       </w:r>
-      <w:bookmarkEnd w:id="77"/>
+      <w:bookmarkEnd w:id="95"/>
     </w:p>
     <w:p>
       <w:pPr>
@@ -39905,7 +40067,7 @@
                 <w:sz w:val="18"/>
               </w:rPr>
             </w:pPr>
-            <w:commentRangeStart w:id="78"/>
+            <w:commentRangeStart w:id="96"/>
             <w:r>
               <w:rPr>
                 <w:rFonts w:ascii="Calibri" w:eastAsia="Times New Roman" w:hAnsi="Calibri" w:cs="Times New Roman"/>
@@ -39914,14 +40076,14 @@
               </w:rPr>
               <w:t>Media pressure</w:t>
             </w:r>
-            <w:commentRangeEnd w:id="78"/>
+            <w:commentRangeEnd w:id="96"/>
             <w:r>
               <w:rPr>
                 <w:rStyle w:val="CommentReference"/>
                 <w:b w:val="0"/>
                 <w:bCs w:val="0"/>
               </w:rPr>
-              <w:commentReference w:id="78"/>
+              <w:commentReference w:id="96"/>
             </w:r>
           </w:p>
         </w:tc>
@@ -48638,7 +48800,7 @@
       </w:r>
     </w:p>
   </w:comment>
-  <w:comment w:id="41" w:author="Andres Baeza-Castro" w:date="2017-11-09T12:08:00Z" w:initials="AB">
+  <w:comment w:id="59" w:author="Andres Baeza-Castro" w:date="2017-11-09T12:08:00Z" w:initials="AB">
     <w:p>
       <w:pPr>
         <w:pStyle w:val="CommentText"/>
@@ -48654,7 +48816,7 @@
       </w:r>
     </w:p>
   </w:comment>
-  <w:comment w:id="78" w:author="Fass, Brieta M - OFCCP" w:date="2017-11-09T12:08:00Z" w:initials="FBM-O">
+  <w:comment w:id="96" w:author="Fass, Brieta M - OFCCP" w:date="2017-11-09T12:08:00Z" w:initials="FBM-O">
     <w:p>
       <w:pPr>
         <w:pStyle w:val="CommentText"/>
@@ -50509,7 +50671,7 @@
 </file>
 
 <file path=customXml/itemProps1.xml><?xml version="1.0" encoding="utf-8"?>
-<ds:datastoreItem xmlns:ds="http://schemas.openxmlformats.org/officeDocument/2006/customXml" ds:itemID="{290CAEF9-4433-4A29-8E84-FDFB9E642107}">
+<ds:datastoreItem xmlns:ds="http://schemas.openxmlformats.org/officeDocument/2006/customXml" ds:itemID="{457FA810-5504-4637-BA51-DE4D7E71177E}">
   <ds:schemaRefs>
     <ds:schemaRef ds:uri="http://schemas.openxmlformats.org/officeDocument/2006/bibliography"/>
   </ds:schemaRefs>

</xml_diff>